<commit_message>
fixing reload page for delete message from list-message and submit contact form, implementing responsive navegation bar on headers, implementing responsive layout from projects.
</commit_message>
<xml_diff>
--- a/src/assets/resume.docx
+++ b/src/assets/resume.docx
@@ -11,7 +11,7 @@
           <w:b/>
           <w:sz w:val="48"/>
           <w:szCs w:val="48"/>
-          <w:lang w:val="pt-BR"/>
+          <w:lang w:val="en-US"/>
         </w:rPr>
       </w:pPr>
       <w:r>
@@ -20,7 +20,7 @@
           <w:b/>
           <w:sz w:val="48"/>
           <w:szCs w:val="48"/>
-          <w:lang w:val="pt-BR"/>
+          <w:lang w:val="en-US"/>
         </w:rPr>
         <w:t>GUILHERME REIS</w:t>
       </w:r>
@@ -34,7 +34,7 @@
           <w:sz w:val="28"/>
           <w:szCs w:val="28"/>
           <w:u w:val="single"/>
-          <w:lang w:val="pt-BR"/>
+          <w:lang w:val="en-US"/>
         </w:rPr>
       </w:pPr>
       <w:r>
@@ -43,7 +43,7 @@
           <w:sz w:val="28"/>
           <w:szCs w:val="28"/>
           <w:u w:val="single"/>
-          <w:lang w:val="pt-BR"/>
+          <w:lang w:val="en-US"/>
         </w:rPr>
         <w:t>Software developer</w:t>
       </w:r>
@@ -56,7 +56,7 @@
           <w:rFonts w:ascii="Calibri" w:eastAsia="Calibri" w:hAnsi="Calibri" w:cs="Calibri"/>
           <w:sz w:val="24"/>
           <w:szCs w:val="24"/>
-          <w:lang w:val="pt-BR"/>
+          <w:lang w:val="en-US"/>
         </w:rPr>
       </w:pPr>
       <w:r>
@@ -64,7 +64,7 @@
           <w:rFonts w:ascii="Calibri" w:eastAsia="Calibri" w:hAnsi="Calibri" w:cs="Calibri"/>
           <w:sz w:val="24"/>
           <w:szCs w:val="24"/>
-          <w:lang w:val="pt-BR"/>
+          <w:lang w:val="en-US"/>
         </w:rPr>
         <w:t>+1 (647) 446-5034</w:t>
       </w:r>
@@ -77,7 +77,7 @@
           <w:rFonts w:ascii="Calibri" w:eastAsia="Calibri" w:hAnsi="Calibri" w:cs="Calibri"/>
           <w:sz w:val="24"/>
           <w:szCs w:val="24"/>
-          <w:lang w:val="pt-BR"/>
+          <w:lang w:val="en-US"/>
         </w:rPr>
       </w:pPr>
       <w:r>
@@ -85,7 +85,7 @@
           <w:rFonts w:ascii="Calibri" w:eastAsia="Calibri" w:hAnsi="Calibri" w:cs="Calibri"/>
           <w:sz w:val="24"/>
           <w:szCs w:val="24"/>
-          <w:lang w:val="pt-BR"/>
+          <w:lang w:val="en-US"/>
         </w:rPr>
         <w:t>guilhermefelipedosreis@hotmail.com</w:t>
       </w:r>
@@ -94,20 +94,43 @@
       <w:pPr>
         <w:spacing w:line="240" w:lineRule="auto"/>
         <w:jc w:val="center"/>
-        <w:rPr>
-          <w:rFonts w:ascii="Calibri" w:eastAsia="Calibri" w:hAnsi="Calibri" w:cs="Calibri"/>
-          <w:sz w:val="24"/>
-          <w:szCs w:val="24"/>
-          <w:lang w:val="pt-BR"/>
-        </w:rPr>
-      </w:pPr>
-      <w:r>
         <w:rPr>
           <w:rFonts w:ascii="Calibri" w:eastAsia="Calibri" w:hAnsi="Calibri" w:cs="Calibri"/>
           <w:sz w:val="24"/>
           <w:szCs w:val="24"/>
           <w:u w:val="single"/>
-          <w:lang w:val="pt-BR"/>
+          <w:lang w:val="en-US"/>
+        </w:rPr>
+      </w:pPr>
+      <w:r>
+        <w:rPr>
+          <w:rFonts w:ascii="Calibri" w:eastAsia="Calibri" w:hAnsi="Calibri" w:cs="Calibri"/>
+          <w:sz w:val="24"/>
+          <w:szCs w:val="24"/>
+          <w:u w:val="single"/>
+          <w:lang w:val="en-US"/>
+        </w:rPr>
+        <w:t>http://guireispage.s3-website.ca-central-1.amazonaws.com/</w:t>
+      </w:r>
+    </w:p>
+    <w:p>
+      <w:pPr>
+        <w:spacing w:line="240" w:lineRule="auto"/>
+        <w:jc w:val="center"/>
+        <w:rPr>
+          <w:rFonts w:ascii="Calibri" w:eastAsia="Calibri" w:hAnsi="Calibri" w:cs="Calibri"/>
+          <w:sz w:val="24"/>
+          <w:szCs w:val="24"/>
+          <w:lang w:val="en-US"/>
+        </w:rPr>
+      </w:pPr>
+      <w:r>
+        <w:rPr>
+          <w:rFonts w:ascii="Calibri" w:eastAsia="Calibri" w:hAnsi="Calibri" w:cs="Calibri"/>
+          <w:sz w:val="24"/>
+          <w:szCs w:val="24"/>
+          <w:u w:val="single"/>
+          <w:lang w:val="en-US"/>
         </w:rPr>
         <w:t>https://www.linkedin.com/in/guidosreis/</w:t>
       </w:r>
@@ -168,26 +191,48 @@
       <w:pPr>
         <w:pStyle w:val="NormalWeb"/>
         <w:spacing w:before="0" w:beforeAutospacing="0" w:after="0" w:afterAutospacing="0"/>
-        <w:ind w:left="284" w:hanging="284"/>
-        <w:rPr>
-          <w:rFonts w:asciiTheme="majorHAnsi" w:hAnsiTheme="majorHAnsi" w:cstheme="majorHAnsi"/>
-          <w:color w:val="0E101A"/>
-        </w:rPr>
-      </w:pPr>
-      <w:r>
-        <w:rPr>
-          <w:rFonts w:asciiTheme="majorHAnsi" w:hAnsiTheme="majorHAnsi" w:cstheme="majorHAnsi"/>
-          <w:color w:val="0E101A"/>
-        </w:rPr>
-        <w:t>●</w:t>
-      </w:r>
-      <w:r>
-        <w:rPr>
-          <w:rFonts w:asciiTheme="majorHAnsi" w:hAnsiTheme="majorHAnsi" w:cstheme="majorHAnsi"/>
-          <w:color w:val="0E101A"/>
-        </w:rPr>
-        <w:tab/>
-        <w:t>Knowledge of algorithms, data structure and systems architectures. </w:t>
+        <w:jc w:val="center"/>
+        <w:rPr>
+          <w:rFonts w:asciiTheme="majorHAnsi" w:hAnsiTheme="majorHAnsi" w:cstheme="majorHAnsi"/>
+          <w:color w:val="0E101A"/>
+        </w:rPr>
+      </w:pPr>
+      <w:r>
+        <w:rPr>
+          <w:rFonts w:asciiTheme="majorHAnsi" w:hAnsiTheme="majorHAnsi" w:cstheme="majorHAnsi"/>
+          <w:color w:val="0E101A"/>
+        </w:rPr>
+        <w:t>I am an enthusiastic and eager web developer seeking opportunities to turn my passion into a career. With a strong foundation in the full stack cycle, I am ready to tackle new challenges and grow my skillset. My desire to learn and stay up-to-date with the latest web development technologies has led me to complete several online courses and personal projects. I am a quick learner, a strong problem solver, and a team player. I am confident that my positive attitude, strong work ethic, and drive to succeed will make me a valuable asset to any organization looking for a web developer.</w:t>
+      </w:r>
+    </w:p>
+    <w:p>
+      <w:pPr>
+        <w:pStyle w:val="NormalWeb"/>
+        <w:spacing w:before="0" w:beforeAutospacing="0" w:after="0" w:afterAutospacing="0"/>
+        <w:jc w:val="center"/>
+        <w:rPr>
+          <w:rFonts w:asciiTheme="majorHAnsi" w:hAnsiTheme="majorHAnsi" w:cstheme="majorHAnsi"/>
+          <w:color w:val="0E101A"/>
+        </w:rPr>
+      </w:pPr>
+    </w:p>
+    <w:p>
+      <w:pPr>
+        <w:pStyle w:val="NormalWeb"/>
+        <w:spacing w:before="0" w:beforeAutospacing="0" w:after="0" w:afterAutospacing="0"/>
+        <w:jc w:val="center"/>
+        <w:rPr>
+          <w:rFonts w:asciiTheme="majorHAnsi" w:hAnsiTheme="majorHAnsi" w:cstheme="majorHAnsi"/>
+          <w:color w:val="0E101A"/>
+        </w:rPr>
+      </w:pPr>
+      <w:r>
+        <w:rPr>
+          <w:rStyle w:val="Strong"/>
+          <w:rFonts w:asciiTheme="majorHAnsi" w:hAnsiTheme="majorHAnsi" w:cstheme="majorHAnsi"/>
+          <w:color w:val="0E101A"/>
+        </w:rPr>
+        <w:t>KEY SKILLS</w:t>
       </w:r>
     </w:p>
     <w:p>
@@ -213,7 +258,27 @@
           <w:color w:val="0E101A"/>
         </w:rPr>
         <w:tab/>
-        <w:t>Functional knowledge of object-oriented programming.</w:t>
+      </w:r>
+      <w:r>
+        <w:rPr>
+          <w:rFonts w:asciiTheme="majorHAnsi" w:hAnsiTheme="majorHAnsi" w:cstheme="majorHAnsi"/>
+          <w:color w:val="0E101A"/>
+        </w:rPr>
+        <w:t>Programming: Java, JavaScript</w:t>
+      </w:r>
+      <w:r>
+        <w:rPr>
+          <w:rFonts w:asciiTheme="majorHAnsi" w:hAnsiTheme="majorHAnsi" w:cstheme="majorHAnsi"/>
+          <w:color w:val="0E101A"/>
+        </w:rPr>
+        <w:t>, typescript</w:t>
+      </w:r>
+      <w:r>
+        <w:rPr>
+          <w:rFonts w:asciiTheme="majorHAnsi" w:hAnsiTheme="majorHAnsi" w:cstheme="majorHAnsi"/>
+          <w:color w:val="0E101A"/>
+        </w:rPr>
+        <w:t xml:space="preserve"> and SQL. </w:t>
       </w:r>
     </w:p>
     <w:p>
@@ -239,7 +304,43 @@
           <w:color w:val="0E101A"/>
         </w:rPr>
         <w:tab/>
-        <w:t>Excellent analytical and problem-solving skills.</w:t>
+      </w:r>
+      <w:r>
+        <w:rPr>
+          <w:rFonts w:asciiTheme="majorHAnsi" w:hAnsiTheme="majorHAnsi" w:cstheme="majorHAnsi"/>
+          <w:color w:val="0E101A"/>
+        </w:rPr>
+        <w:t xml:space="preserve">Frameworks: </w:t>
+      </w:r>
+      <w:r>
+        <w:rPr>
+          <w:rFonts w:asciiTheme="majorHAnsi" w:hAnsiTheme="majorHAnsi" w:cstheme="majorHAnsi"/>
+          <w:color w:val="0E101A"/>
+        </w:rPr>
+        <w:t xml:space="preserve">Angular, </w:t>
+      </w:r>
+      <w:r>
+        <w:rPr>
+          <w:rFonts w:asciiTheme="majorHAnsi" w:hAnsiTheme="majorHAnsi" w:cstheme="majorHAnsi"/>
+          <w:color w:val="0E101A"/>
+        </w:rPr>
+        <w:t xml:space="preserve">Spring Boot, Spring JPA, Spring MVC, Java EE, J2EE, Jakarta EE and </w:t>
+      </w:r>
+      <w:proofErr w:type="spellStart"/>
+      <w:r>
+        <w:rPr>
+          <w:rFonts w:asciiTheme="majorHAnsi" w:hAnsiTheme="majorHAnsi" w:cstheme="majorHAnsi"/>
+          <w:color w:val="0E101A"/>
+        </w:rPr>
+        <w:t>Thymeleaf</w:t>
+      </w:r>
+      <w:proofErr w:type="spellEnd"/>
+      <w:r>
+        <w:rPr>
+          <w:rFonts w:asciiTheme="majorHAnsi" w:hAnsiTheme="majorHAnsi" w:cstheme="majorHAnsi"/>
+          <w:color w:val="0E101A"/>
+        </w:rPr>
+        <w:t>.</w:t>
       </w:r>
     </w:p>
     <w:p>
@@ -265,7 +366,34 @@
           <w:color w:val="0E101A"/>
         </w:rPr>
         <w:tab/>
-        <w:t>Ability to work cooperatively with others.</w:t>
+      </w:r>
+      <w:r>
+        <w:rPr>
+          <w:rFonts w:asciiTheme="majorHAnsi" w:hAnsiTheme="majorHAnsi" w:cstheme="majorHAnsi"/>
+          <w:color w:val="0E101A"/>
+        </w:rPr>
+        <w:t>Database: MySQL</w:t>
+      </w:r>
+      <w:r>
+        <w:rPr>
+          <w:rFonts w:asciiTheme="majorHAnsi" w:hAnsiTheme="majorHAnsi" w:cstheme="majorHAnsi"/>
+          <w:color w:val="0E101A"/>
+        </w:rPr>
+        <w:t xml:space="preserve"> and</w:t>
+      </w:r>
+      <w:r>
+        <w:rPr>
+          <w:rFonts w:asciiTheme="majorHAnsi" w:hAnsiTheme="majorHAnsi" w:cstheme="majorHAnsi"/>
+          <w:color w:val="0E101A"/>
+        </w:rPr>
+        <w:t xml:space="preserve"> SQL Server</w:t>
+      </w:r>
+      <w:r>
+        <w:rPr>
+          <w:rFonts w:asciiTheme="majorHAnsi" w:hAnsiTheme="majorHAnsi" w:cstheme="majorHAnsi"/>
+          <w:color w:val="0E101A"/>
+        </w:rPr>
+        <w:t>.</w:t>
       </w:r>
     </w:p>
     <w:p>
@@ -291,7 +419,13 @@
           <w:color w:val="0E101A"/>
         </w:rPr>
         <w:tab/>
-        <w:t>Quick learner and easily adaptable to new tasks.</w:t>
+      </w:r>
+      <w:r>
+        <w:rPr>
+          <w:rFonts w:asciiTheme="majorHAnsi" w:hAnsiTheme="majorHAnsi" w:cstheme="majorHAnsi"/>
+          <w:color w:val="0E101A"/>
+        </w:rPr>
+        <w:t>Web: HTML5, CSS3, Bootstrap, MVC</w:t>
       </w:r>
     </w:p>
     <w:p>
@@ -317,7 +451,27 @@
           <w:color w:val="0E101A"/>
         </w:rPr>
         <w:tab/>
-        <w:t>Able to work independently</w:t>
+      </w:r>
+      <w:r>
+        <w:rPr>
+          <w:rFonts w:asciiTheme="majorHAnsi" w:hAnsiTheme="majorHAnsi" w:cstheme="majorHAnsi"/>
+          <w:color w:val="0E101A"/>
+        </w:rPr>
+        <w:t xml:space="preserve">Concepts: </w:t>
+      </w:r>
+      <w:r>
+        <w:rPr>
+          <w:rFonts w:asciiTheme="majorHAnsi" w:hAnsiTheme="majorHAnsi" w:cstheme="majorHAnsi"/>
+          <w:color w:val="0E101A"/>
+        </w:rPr>
+        <w:t xml:space="preserve">Rest API, </w:t>
+      </w:r>
+      <w:r>
+        <w:rPr>
+          <w:rFonts w:asciiTheme="majorHAnsi" w:hAnsiTheme="majorHAnsi" w:cstheme="majorHAnsi"/>
+          <w:color w:val="0E101A"/>
+        </w:rPr>
+        <w:t>Servlets, OOP, Web Services, Relational database management, complex SQLs and Clean code.</w:t>
       </w:r>
     </w:p>
     <w:p>
@@ -343,7 +497,41 @@
           <w:color w:val="0E101A"/>
         </w:rPr>
         <w:tab/>
-        <w:t>Time management and organization.</w:t>
+      </w:r>
+      <w:r>
+        <w:rPr>
+          <w:rFonts w:asciiTheme="majorHAnsi" w:hAnsiTheme="majorHAnsi" w:cstheme="majorHAnsi"/>
+          <w:color w:val="0E101A"/>
+        </w:rPr>
+        <w:t>Others: VS Code, Eclipse SE, Eclipse EE, JDBC, Tomcat, Maven,</w:t>
+      </w:r>
+      <w:r>
+        <w:rPr>
+          <w:rFonts w:asciiTheme="majorHAnsi" w:hAnsiTheme="majorHAnsi" w:cstheme="majorHAnsi"/>
+          <w:color w:val="0E101A"/>
+        </w:rPr>
+        <w:t xml:space="preserve"> </w:t>
+      </w:r>
+      <w:r>
+        <w:rPr>
+          <w:rFonts w:asciiTheme="majorHAnsi" w:hAnsiTheme="majorHAnsi" w:cstheme="majorHAnsi"/>
+          <w:color w:val="0E101A"/>
+        </w:rPr>
+        <w:t>Insomnia,</w:t>
+      </w:r>
+      <w:r>
+        <w:rPr>
+          <w:rFonts w:asciiTheme="majorHAnsi" w:hAnsiTheme="majorHAnsi" w:cstheme="majorHAnsi"/>
+          <w:color w:val="0E101A"/>
+        </w:rPr>
+        <w:t xml:space="preserve"> AWS,</w:t>
+      </w:r>
+      <w:r>
+        <w:rPr>
+          <w:rFonts w:asciiTheme="majorHAnsi" w:hAnsiTheme="majorHAnsi" w:cstheme="majorHAnsi"/>
+          <w:color w:val="0E101A"/>
+        </w:rPr>
+        <w:t xml:space="preserve"> Git and GitHub.</w:t>
       </w:r>
     </w:p>
     <w:p>
@@ -356,20 +544,24 @@
           <w:color w:val="0E101A"/>
         </w:rPr>
       </w:pPr>
-      <w:r>
-        <w:rPr>
-          <w:rFonts w:asciiTheme="majorHAnsi" w:hAnsiTheme="majorHAnsi" w:cstheme="majorHAnsi"/>
-          <w:color w:val="0E101A"/>
-        </w:rPr>
-        <w:t>●</w:t>
-      </w:r>
-      <w:r>
-        <w:rPr>
-          <w:rFonts w:asciiTheme="majorHAnsi" w:hAnsiTheme="majorHAnsi" w:cstheme="majorHAnsi"/>
-          <w:color w:val="0E101A"/>
-        </w:rPr>
-        <w:tab/>
-        <w:t>Passionate about learning new Technologies.</w:t>
+    </w:p>
+    <w:p>
+      <w:pPr>
+        <w:pStyle w:val="NormalWeb"/>
+        <w:spacing w:before="0" w:beforeAutospacing="0" w:after="0" w:afterAutospacing="0"/>
+        <w:jc w:val="center"/>
+        <w:rPr>
+          <w:rFonts w:asciiTheme="majorHAnsi" w:hAnsiTheme="majorHAnsi" w:cstheme="majorHAnsi"/>
+          <w:color w:val="0E101A"/>
+        </w:rPr>
+      </w:pPr>
+      <w:r>
+        <w:rPr>
+          <w:rStyle w:val="Strong"/>
+          <w:rFonts w:asciiTheme="majorHAnsi" w:hAnsiTheme="majorHAnsi" w:cstheme="majorHAnsi"/>
+          <w:color w:val="0E101A"/>
+        </w:rPr>
+        <w:t>RELATED PROJECTS</w:t>
       </w:r>
     </w:p>
     <w:p>
@@ -401,7 +593,7 @@
           <w:rFonts w:asciiTheme="majorHAnsi" w:hAnsiTheme="majorHAnsi" w:cstheme="majorHAnsi"/>
           <w:color w:val="0E101A"/>
         </w:rPr>
-        <w:t>Experience in coordinating and working with other teams. </w:t>
+        <w:t>Created a web application using Spring Boot able to register a product only using the name, the URL of the product and the URL of the image. Using a controller in the backend to save the application to a database.</w:t>
       </w:r>
     </w:p>
     <w:p>
@@ -414,24 +606,43 @@
           <w:color w:val="0E101A"/>
         </w:rPr>
       </w:pPr>
-    </w:p>
-    <w:p>
-      <w:pPr>
-        <w:pStyle w:val="NormalWeb"/>
-        <w:spacing w:before="0" w:beforeAutospacing="0" w:after="0" w:afterAutospacing="0"/>
-        <w:jc w:val="center"/>
-        <w:rPr>
-          <w:rFonts w:asciiTheme="majorHAnsi" w:hAnsiTheme="majorHAnsi" w:cstheme="majorHAnsi"/>
-          <w:color w:val="0E101A"/>
-        </w:rPr>
-      </w:pPr>
-      <w:r>
-        <w:rPr>
-          <w:rStyle w:val="Strong"/>
-          <w:rFonts w:asciiTheme="majorHAnsi" w:hAnsiTheme="majorHAnsi" w:cstheme="majorHAnsi"/>
-          <w:color w:val="0E101A"/>
-        </w:rPr>
-        <w:t>KEY SKILLS</w:t>
+      <w:r>
+        <w:rPr>
+          <w:rFonts w:asciiTheme="majorHAnsi" w:hAnsiTheme="majorHAnsi" w:cstheme="majorHAnsi"/>
+          <w:color w:val="0E101A"/>
+        </w:rPr>
+        <w:t>     </w:t>
+      </w:r>
+      <w:r>
+        <w:rPr>
+          <w:rFonts w:asciiTheme="majorHAnsi" w:hAnsiTheme="majorHAnsi" w:cstheme="majorHAnsi"/>
+          <w:b/>
+          <w:bCs/>
+        </w:rPr>
+        <w:t>Environment:</w:t>
+      </w:r>
+      <w:r>
+        <w:rPr>
+          <w:rFonts w:asciiTheme="majorHAnsi" w:hAnsiTheme="majorHAnsi" w:cstheme="majorHAnsi"/>
+          <w:color w:val="0E101A"/>
+        </w:rPr>
+        <w:t xml:space="preserve"> HTML5, Bootstrap5, </w:t>
+      </w:r>
+      <w:proofErr w:type="spellStart"/>
+      <w:r>
+        <w:rPr>
+          <w:rFonts w:asciiTheme="majorHAnsi" w:hAnsiTheme="majorHAnsi" w:cstheme="majorHAnsi"/>
+          <w:color w:val="0E101A"/>
+        </w:rPr>
+        <w:t>Thymleaf</w:t>
+      </w:r>
+      <w:proofErr w:type="spellEnd"/>
+      <w:r>
+        <w:rPr>
+          <w:rFonts w:asciiTheme="majorHAnsi" w:hAnsiTheme="majorHAnsi" w:cstheme="majorHAnsi"/>
+          <w:color w:val="0E101A"/>
+        </w:rPr>
+        <w:t>, Spring Boot, Java, Maven and Heidi SQL.</w:t>
       </w:r>
     </w:p>
     <w:p>
@@ -444,41 +655,6 @@
           <w:color w:val="0E101A"/>
         </w:rPr>
       </w:pPr>
-      <w:r>
-        <w:rPr>
-          <w:rFonts w:asciiTheme="majorHAnsi" w:hAnsiTheme="majorHAnsi" w:cstheme="majorHAnsi"/>
-          <w:color w:val="0E101A"/>
-        </w:rPr>
-        <w:t>●</w:t>
-      </w:r>
-      <w:r>
-        <w:rPr>
-          <w:rFonts w:asciiTheme="majorHAnsi" w:hAnsiTheme="majorHAnsi" w:cstheme="majorHAnsi"/>
-          <w:color w:val="0E101A"/>
-        </w:rPr>
-        <w:tab/>
-      </w:r>
-      <w:r>
-        <w:rPr>
-          <w:rFonts w:asciiTheme="majorHAnsi" w:hAnsiTheme="majorHAnsi" w:cstheme="majorHAnsi"/>
-          <w:color w:val="0E101A"/>
-        </w:rPr>
-        <w:t>Programming: Java, JavaScript</w:t>
-      </w:r>
-      <w:r>
-        <w:rPr>
-          <w:rFonts w:asciiTheme="majorHAnsi" w:hAnsiTheme="majorHAnsi" w:cstheme="majorHAnsi"/>
-          <w:color w:val="0E101A"/>
-        </w:rPr>
-        <w:t>, typescript</w:t>
-      </w:r>
-      <w:r>
-        <w:rPr>
-          <w:rFonts w:asciiTheme="majorHAnsi" w:hAnsiTheme="majorHAnsi" w:cstheme="majorHAnsi"/>
-          <w:color w:val="0E101A"/>
-        </w:rPr>
-        <w:t xml:space="preserve"> and SQL. </w:t>
-      </w:r>
     </w:p>
     <w:p>
       <w:pPr>
@@ -509,21 +685,7 @@
           <w:rFonts w:asciiTheme="majorHAnsi" w:hAnsiTheme="majorHAnsi" w:cstheme="majorHAnsi"/>
           <w:color w:val="0E101A"/>
         </w:rPr>
-        <w:t xml:space="preserve">Frameworks: </w:t>
-      </w:r>
-      <w:r>
-        <w:rPr>
-          <w:rFonts w:asciiTheme="majorHAnsi" w:hAnsiTheme="majorHAnsi" w:cstheme="majorHAnsi"/>
-          <w:color w:val="0E101A"/>
-        </w:rPr>
-        <w:t xml:space="preserve">Angular, </w:t>
-      </w:r>
-      <w:r>
-        <w:rPr>
-          <w:rFonts w:asciiTheme="majorHAnsi" w:hAnsiTheme="majorHAnsi" w:cstheme="majorHAnsi"/>
-          <w:color w:val="0E101A"/>
-        </w:rPr>
-        <w:t>Spring Boot, Spring JPA, Spring MVC, Java EE, J2EE, Jakarta EE and Thymeleaf.</w:t>
+        <w:t>Implemented a CRUD web application able to register a product to an inventory. Easy to manage the data. This project uses the concept of servlets and does not include the aid of a framework. The servlets are called by the request and they are responsible for starting a new connection with a MySQL database using a Connection factory class, which uses JDBC for that. The queries are sent through this connection to access the data from the database. </w:t>
       </w:r>
     </w:p>
     <w:p>
@@ -541,196 +703,6 @@
           <w:rFonts w:asciiTheme="majorHAnsi" w:hAnsiTheme="majorHAnsi" w:cstheme="majorHAnsi"/>
           <w:color w:val="0E101A"/>
         </w:rPr>
-        <w:t>●</w:t>
-      </w:r>
-      <w:r>
-        <w:rPr>
-          <w:rFonts w:asciiTheme="majorHAnsi" w:hAnsiTheme="majorHAnsi" w:cstheme="majorHAnsi"/>
-          <w:color w:val="0E101A"/>
-        </w:rPr>
-        <w:tab/>
-      </w:r>
-      <w:r>
-        <w:rPr>
-          <w:rFonts w:asciiTheme="majorHAnsi" w:hAnsiTheme="majorHAnsi" w:cstheme="majorHAnsi"/>
-          <w:color w:val="0E101A"/>
-        </w:rPr>
-        <w:t>Database: MySQL, SQL Server, MariaDB and Heidi SQL.</w:t>
-      </w:r>
-    </w:p>
-    <w:p>
-      <w:pPr>
-        <w:pStyle w:val="NormalWeb"/>
-        <w:spacing w:before="0" w:beforeAutospacing="0" w:after="0" w:afterAutospacing="0"/>
-        <w:ind w:left="284" w:hanging="284"/>
-        <w:rPr>
-          <w:rFonts w:asciiTheme="majorHAnsi" w:hAnsiTheme="majorHAnsi" w:cstheme="majorHAnsi"/>
-          <w:color w:val="0E101A"/>
-        </w:rPr>
-      </w:pPr>
-      <w:r>
-        <w:rPr>
-          <w:rFonts w:asciiTheme="majorHAnsi" w:hAnsiTheme="majorHAnsi" w:cstheme="majorHAnsi"/>
-          <w:color w:val="0E101A"/>
-        </w:rPr>
-        <w:t>●</w:t>
-      </w:r>
-      <w:r>
-        <w:rPr>
-          <w:rFonts w:asciiTheme="majorHAnsi" w:hAnsiTheme="majorHAnsi" w:cstheme="majorHAnsi"/>
-          <w:color w:val="0E101A"/>
-        </w:rPr>
-        <w:tab/>
-      </w:r>
-      <w:r>
-        <w:rPr>
-          <w:rFonts w:asciiTheme="majorHAnsi" w:hAnsiTheme="majorHAnsi" w:cstheme="majorHAnsi"/>
-          <w:color w:val="0E101A"/>
-        </w:rPr>
-        <w:t>Web: HTML5, CSS3, Bootstrap, MVC</w:t>
-      </w:r>
-    </w:p>
-    <w:p>
-      <w:pPr>
-        <w:pStyle w:val="NormalWeb"/>
-        <w:spacing w:before="0" w:beforeAutospacing="0" w:after="0" w:afterAutospacing="0"/>
-        <w:ind w:left="284" w:hanging="284"/>
-        <w:rPr>
-          <w:rFonts w:asciiTheme="majorHAnsi" w:hAnsiTheme="majorHAnsi" w:cstheme="majorHAnsi"/>
-          <w:color w:val="0E101A"/>
-        </w:rPr>
-      </w:pPr>
-      <w:r>
-        <w:rPr>
-          <w:rFonts w:asciiTheme="majorHAnsi" w:hAnsiTheme="majorHAnsi" w:cstheme="majorHAnsi"/>
-          <w:color w:val="0E101A"/>
-        </w:rPr>
-        <w:t>●</w:t>
-      </w:r>
-      <w:r>
-        <w:rPr>
-          <w:rFonts w:asciiTheme="majorHAnsi" w:hAnsiTheme="majorHAnsi" w:cstheme="majorHAnsi"/>
-          <w:color w:val="0E101A"/>
-        </w:rPr>
-        <w:tab/>
-      </w:r>
-      <w:r>
-        <w:rPr>
-          <w:rFonts w:asciiTheme="majorHAnsi" w:hAnsiTheme="majorHAnsi" w:cstheme="majorHAnsi"/>
-          <w:color w:val="0E101A"/>
-        </w:rPr>
-        <w:t>Concepts: Servlets, OOP, Web Services, Relational database management, complexes SQLs and Clean code.</w:t>
-      </w:r>
-    </w:p>
-    <w:p>
-      <w:pPr>
-        <w:pStyle w:val="NormalWeb"/>
-        <w:spacing w:before="0" w:beforeAutospacing="0" w:after="0" w:afterAutospacing="0"/>
-        <w:ind w:left="284" w:hanging="284"/>
-        <w:rPr>
-          <w:rFonts w:asciiTheme="majorHAnsi" w:hAnsiTheme="majorHAnsi" w:cstheme="majorHAnsi"/>
-          <w:color w:val="0E101A"/>
-        </w:rPr>
-      </w:pPr>
-      <w:r>
-        <w:rPr>
-          <w:rFonts w:asciiTheme="majorHAnsi" w:hAnsiTheme="majorHAnsi" w:cstheme="majorHAnsi"/>
-          <w:color w:val="0E101A"/>
-        </w:rPr>
-        <w:t>●</w:t>
-      </w:r>
-      <w:r>
-        <w:rPr>
-          <w:rFonts w:asciiTheme="majorHAnsi" w:hAnsiTheme="majorHAnsi" w:cstheme="majorHAnsi"/>
-          <w:color w:val="0E101A"/>
-        </w:rPr>
-        <w:tab/>
-      </w:r>
-      <w:r>
-        <w:rPr>
-          <w:rFonts w:asciiTheme="majorHAnsi" w:hAnsiTheme="majorHAnsi" w:cstheme="majorHAnsi"/>
-          <w:color w:val="0E101A"/>
-        </w:rPr>
-        <w:t>Others: VS Code, Eclipse SE, Eclipse EE, JDBC, Tomcat, Maven, Git and GitHub.</w:t>
-      </w:r>
-    </w:p>
-    <w:p>
-      <w:pPr>
-        <w:pStyle w:val="NormalWeb"/>
-        <w:spacing w:before="0" w:beforeAutospacing="0" w:after="0" w:afterAutospacing="0"/>
-        <w:ind w:left="284" w:hanging="284"/>
-        <w:rPr>
-          <w:rFonts w:asciiTheme="majorHAnsi" w:hAnsiTheme="majorHAnsi" w:cstheme="majorHAnsi"/>
-          <w:color w:val="0E101A"/>
-        </w:rPr>
-      </w:pPr>
-    </w:p>
-    <w:p>
-      <w:pPr>
-        <w:pStyle w:val="NormalWeb"/>
-        <w:spacing w:before="0" w:beforeAutospacing="0" w:after="0" w:afterAutospacing="0"/>
-        <w:jc w:val="center"/>
-        <w:rPr>
-          <w:rFonts w:asciiTheme="majorHAnsi" w:hAnsiTheme="majorHAnsi" w:cstheme="majorHAnsi"/>
-          <w:color w:val="0E101A"/>
-        </w:rPr>
-      </w:pPr>
-      <w:r>
-        <w:rPr>
-          <w:rStyle w:val="Strong"/>
-          <w:rFonts w:asciiTheme="majorHAnsi" w:hAnsiTheme="majorHAnsi" w:cstheme="majorHAnsi"/>
-          <w:color w:val="0E101A"/>
-        </w:rPr>
-        <w:t>RELATED PROJECTS</w:t>
-      </w:r>
-    </w:p>
-    <w:p>
-      <w:pPr>
-        <w:pStyle w:val="NormalWeb"/>
-        <w:spacing w:before="0" w:beforeAutospacing="0" w:after="0" w:afterAutospacing="0"/>
-        <w:ind w:left="284" w:hanging="284"/>
-        <w:rPr>
-          <w:rFonts w:asciiTheme="majorHAnsi" w:hAnsiTheme="majorHAnsi" w:cstheme="majorHAnsi"/>
-          <w:color w:val="0E101A"/>
-        </w:rPr>
-      </w:pPr>
-      <w:r>
-        <w:rPr>
-          <w:rFonts w:asciiTheme="majorHAnsi" w:hAnsiTheme="majorHAnsi" w:cstheme="majorHAnsi"/>
-          <w:color w:val="0E101A"/>
-        </w:rPr>
-        <w:t>●</w:t>
-      </w:r>
-      <w:r>
-        <w:rPr>
-          <w:rFonts w:asciiTheme="majorHAnsi" w:hAnsiTheme="majorHAnsi" w:cstheme="majorHAnsi"/>
-          <w:color w:val="0E101A"/>
-        </w:rPr>
-        <w:tab/>
-      </w:r>
-      <w:r>
-        <w:rPr>
-          <w:rFonts w:asciiTheme="majorHAnsi" w:hAnsiTheme="majorHAnsi" w:cstheme="majorHAnsi"/>
-          <w:color w:val="0E101A"/>
-        </w:rPr>
-        <w:t>Created a web application using Spring Boot able to register a product only using the name, the URL of the product and the URL of the image. Using a controller in the backend to save the application to a database.</w:t>
-      </w:r>
-    </w:p>
-    <w:p>
-      <w:pPr>
-        <w:pStyle w:val="NormalWeb"/>
-        <w:spacing w:before="0" w:beforeAutospacing="0" w:after="0" w:afterAutospacing="0"/>
-        <w:ind w:left="284" w:hanging="284"/>
-        <w:rPr>
-          <w:rFonts w:asciiTheme="majorHAnsi" w:hAnsiTheme="majorHAnsi" w:cstheme="majorHAnsi"/>
-          <w:color w:val="0E101A"/>
-        </w:rPr>
-      </w:pPr>
-      <w:r>
-        <w:rPr>
-          <w:rFonts w:asciiTheme="majorHAnsi" w:hAnsiTheme="majorHAnsi" w:cstheme="majorHAnsi"/>
-          <w:color w:val="0E101A"/>
-        </w:rPr>
         <w:t>     </w:t>
       </w:r>
       <w:r>
@@ -746,430 +718,8 @@
           <w:rFonts w:asciiTheme="majorHAnsi" w:hAnsiTheme="majorHAnsi" w:cstheme="majorHAnsi"/>
           <w:color w:val="0E101A"/>
         </w:rPr>
-        <w:t> HTML5, Bootstrap5, Thymleaf, Spring Boot, Java, Maven and Heidi SQL.</w:t>
-      </w:r>
-    </w:p>
-    <w:p>
-      <w:pPr>
-        <w:pStyle w:val="NormalWeb"/>
-        <w:spacing w:before="0" w:beforeAutospacing="0" w:after="0" w:afterAutospacing="0"/>
-        <w:ind w:left="284" w:hanging="284"/>
-        <w:rPr>
-          <w:rFonts w:asciiTheme="majorHAnsi" w:hAnsiTheme="majorHAnsi" w:cstheme="majorHAnsi"/>
-          <w:color w:val="0E101A"/>
-        </w:rPr>
-      </w:pPr>
-      <w:r>
-        <w:rPr>
-          <w:rFonts w:asciiTheme="majorHAnsi" w:hAnsiTheme="majorHAnsi" w:cstheme="majorHAnsi"/>
-          <w:color w:val="0E101A"/>
-        </w:rPr>
-        <w:t>●</w:t>
-      </w:r>
-      <w:r>
-        <w:rPr>
-          <w:rFonts w:asciiTheme="majorHAnsi" w:hAnsiTheme="majorHAnsi" w:cstheme="majorHAnsi"/>
-          <w:color w:val="0E101A"/>
-        </w:rPr>
-        <w:tab/>
-      </w:r>
-      <w:r>
-        <w:rPr>
-          <w:rFonts w:asciiTheme="majorHAnsi" w:hAnsiTheme="majorHAnsi" w:cstheme="majorHAnsi"/>
-          <w:color w:val="0E101A"/>
-        </w:rPr>
-        <w:t>Implemented a CRUD web application able to register a product to an inventory. Easy to manage the data. This project uses the concept of servlets and does not include the aid of a framework. The servlets are called by the request and they are responsible for starting a new connection with a MySQL database using a Connection factory class, which uses JDBC for that. The queries are sent through this connection to access the data from the database. </w:t>
-      </w:r>
-    </w:p>
-    <w:p>
-      <w:pPr>
-        <w:pStyle w:val="NormalWeb"/>
-        <w:spacing w:before="0" w:beforeAutospacing="0" w:after="0" w:afterAutospacing="0"/>
-        <w:ind w:left="284" w:hanging="284"/>
-        <w:rPr>
-          <w:rFonts w:asciiTheme="majorHAnsi" w:hAnsiTheme="majorHAnsi" w:cstheme="majorHAnsi"/>
-          <w:color w:val="0E101A"/>
-        </w:rPr>
-      </w:pPr>
-      <w:r>
-        <w:rPr>
-          <w:rFonts w:asciiTheme="majorHAnsi" w:hAnsiTheme="majorHAnsi" w:cstheme="majorHAnsi"/>
-          <w:color w:val="0E101A"/>
-        </w:rPr>
-        <w:t>     </w:t>
-      </w:r>
-      <w:r>
-        <w:rPr>
-          <w:rFonts w:asciiTheme="majorHAnsi" w:hAnsiTheme="majorHAnsi" w:cstheme="majorHAnsi"/>
-          <w:b/>
-          <w:bCs/>
-        </w:rPr>
-        <w:t>Environment:</w:t>
-      </w:r>
-      <w:r>
-        <w:rPr>
-          <w:rFonts w:asciiTheme="majorHAnsi" w:hAnsiTheme="majorHAnsi" w:cstheme="majorHAnsi"/>
-          <w:color w:val="0E101A"/>
-        </w:rPr>
         <w:t> HTML5, Bootstrap, JSP, JSTL, Java, JDBC, MySQL.</w:t>
       </w:r>
-    </w:p>
-    <w:p>
-      <w:pPr>
-        <w:rPr>
-          <w:rStyle w:val="Strong"/>
-          <w:rFonts w:asciiTheme="majorHAnsi" w:eastAsia="Times New Roman" w:hAnsiTheme="majorHAnsi" w:cstheme="majorHAnsi"/>
-          <w:color w:val="0E101A"/>
-          <w:sz w:val="24"/>
-          <w:szCs w:val="24"/>
-          <w:lang w:val="en-US"/>
-        </w:rPr>
-      </w:pPr>
-      <w:r>
-        <w:rPr>
-          <w:rStyle w:val="Strong"/>
-          <w:rFonts w:asciiTheme="majorHAnsi" w:hAnsiTheme="majorHAnsi" w:cstheme="majorHAnsi"/>
-          <w:color w:val="0E101A"/>
-        </w:rPr>
-        <w:br w:type="page"/>
-      </w:r>
-    </w:p>
-    <w:p>
-      <w:pPr>
-        <w:pStyle w:val="NormalWeb"/>
-        <w:spacing w:before="0" w:beforeAutospacing="0" w:after="0" w:afterAutospacing="0"/>
-        <w:jc w:val="center"/>
-        <w:rPr>
-          <w:rFonts w:asciiTheme="majorHAnsi" w:hAnsiTheme="majorHAnsi" w:cstheme="majorHAnsi"/>
-          <w:color w:val="0E101A"/>
-        </w:rPr>
-      </w:pPr>
-      <w:r>
-        <w:rPr>
-          <w:rStyle w:val="Strong"/>
-          <w:rFonts w:asciiTheme="majorHAnsi" w:hAnsiTheme="majorHAnsi" w:cstheme="majorHAnsi"/>
-          <w:color w:val="0E101A"/>
-        </w:rPr>
-        <w:lastRenderedPageBreak/>
-        <w:t>TRAINING</w:t>
-      </w:r>
-    </w:p>
-    <w:p>
-      <w:pPr>
-        <w:pStyle w:val="NormalWeb"/>
-        <w:tabs>
-          <w:tab w:val="left" w:pos="7230"/>
-          <w:tab w:val="left" w:pos="7853"/>
-        </w:tabs>
-        <w:spacing w:before="0" w:beforeAutospacing="0" w:after="0" w:afterAutospacing="0"/>
-        <w:ind w:left="284"/>
-        <w:rPr>
-          <w:rFonts w:asciiTheme="majorHAnsi" w:hAnsiTheme="majorHAnsi" w:cstheme="majorHAnsi"/>
-          <w:color w:val="0E101A"/>
-        </w:rPr>
-      </w:pPr>
-      <w:r>
-        <w:rPr>
-          <w:rFonts w:asciiTheme="majorHAnsi" w:hAnsiTheme="majorHAnsi" w:cstheme="majorHAnsi"/>
-          <w:b/>
-          <w:bCs/>
-          <w:color w:val="0E101A"/>
-        </w:rPr>
-        <w:t>HTML5 and CSS3, Alura</w:t>
-      </w:r>
-      <w:r>
-        <w:rPr>
-          <w:rFonts w:asciiTheme="majorHAnsi" w:hAnsiTheme="majorHAnsi" w:cstheme="majorHAnsi"/>
-          <w:color w:val="0E101A"/>
-        </w:rPr>
-        <w:tab/>
-      </w:r>
-      <w:r>
-        <w:rPr>
-          <w:rFonts w:asciiTheme="majorHAnsi" w:hAnsiTheme="majorHAnsi" w:cstheme="majorHAnsi"/>
-          <w:color w:val="0E101A"/>
-        </w:rPr>
-        <w:t>32h</w:t>
-      </w:r>
-    </w:p>
-    <w:p>
-      <w:pPr>
-        <w:pStyle w:val="NormalWeb"/>
-        <w:tabs>
-          <w:tab w:val="left" w:pos="7230"/>
-          <w:tab w:val="left" w:pos="7853"/>
-        </w:tabs>
-        <w:spacing w:before="0" w:beforeAutospacing="0" w:after="0" w:afterAutospacing="0"/>
-        <w:ind w:left="284"/>
-        <w:rPr>
-          <w:rFonts w:asciiTheme="majorHAnsi" w:hAnsiTheme="majorHAnsi" w:cstheme="majorHAnsi"/>
-          <w:color w:val="0E101A"/>
-          <w:lang w:val="pt-BR"/>
-        </w:rPr>
-      </w:pPr>
-      <w:r>
-        <w:rPr>
-          <w:rFonts w:asciiTheme="majorHAnsi" w:hAnsiTheme="majorHAnsi" w:cstheme="majorHAnsi"/>
-          <w:b/>
-          <w:bCs/>
-          <w:color w:val="0E101A"/>
-          <w:lang w:val="pt-BR"/>
-        </w:rPr>
-        <w:t>Data modeling, Alura</w:t>
-      </w:r>
-      <w:r>
-        <w:rPr>
-          <w:rFonts w:asciiTheme="majorHAnsi" w:hAnsiTheme="majorHAnsi" w:cstheme="majorHAnsi"/>
-          <w:color w:val="0E101A"/>
-          <w:lang w:val="pt-BR"/>
-        </w:rPr>
-        <w:tab/>
-      </w:r>
-      <w:r>
-        <w:rPr>
-          <w:rFonts w:asciiTheme="majorHAnsi" w:hAnsiTheme="majorHAnsi" w:cstheme="majorHAnsi"/>
-          <w:color w:val="0E101A"/>
-          <w:lang w:val="pt-BR"/>
-        </w:rPr>
-        <w:t>39h</w:t>
-      </w:r>
-    </w:p>
-    <w:p>
-      <w:pPr>
-        <w:pStyle w:val="NormalWeb"/>
-        <w:tabs>
-          <w:tab w:val="left" w:pos="7230"/>
-          <w:tab w:val="left" w:pos="7853"/>
-        </w:tabs>
-        <w:spacing w:before="0" w:beforeAutospacing="0" w:after="0" w:afterAutospacing="0"/>
-        <w:ind w:left="284"/>
-        <w:rPr>
-          <w:rFonts w:asciiTheme="majorHAnsi" w:hAnsiTheme="majorHAnsi" w:cstheme="majorHAnsi"/>
-          <w:color w:val="0E101A"/>
-        </w:rPr>
-      </w:pPr>
-      <w:r>
-        <w:rPr>
-          <w:rFonts w:asciiTheme="majorHAnsi" w:hAnsiTheme="majorHAnsi" w:cstheme="majorHAnsi"/>
-          <w:b/>
-          <w:bCs/>
-          <w:color w:val="0E101A"/>
-        </w:rPr>
-        <w:t>Java Web, Alura</w:t>
-      </w:r>
-      <w:r>
-        <w:rPr>
-          <w:rFonts w:asciiTheme="majorHAnsi" w:hAnsiTheme="majorHAnsi" w:cstheme="majorHAnsi"/>
-          <w:color w:val="0E101A"/>
-        </w:rPr>
-        <w:tab/>
-      </w:r>
-      <w:r>
-        <w:rPr>
-          <w:rFonts w:asciiTheme="majorHAnsi" w:hAnsiTheme="majorHAnsi" w:cstheme="majorHAnsi"/>
-          <w:color w:val="0E101A"/>
-        </w:rPr>
-        <w:t>26h</w:t>
-      </w:r>
-    </w:p>
-    <w:p>
-      <w:pPr>
-        <w:pStyle w:val="NormalWeb"/>
-        <w:tabs>
-          <w:tab w:val="left" w:pos="7230"/>
-          <w:tab w:val="left" w:pos="7853"/>
-        </w:tabs>
-        <w:spacing w:before="0" w:beforeAutospacing="0" w:after="0" w:afterAutospacing="0"/>
-        <w:ind w:left="284"/>
-        <w:rPr>
-          <w:rFonts w:asciiTheme="majorHAnsi" w:hAnsiTheme="majorHAnsi" w:cstheme="majorHAnsi"/>
-          <w:color w:val="0E101A"/>
-        </w:rPr>
-      </w:pPr>
-      <w:r>
-        <w:rPr>
-          <w:rFonts w:asciiTheme="majorHAnsi" w:hAnsiTheme="majorHAnsi" w:cstheme="majorHAnsi"/>
-          <w:b/>
-          <w:bCs/>
-          <w:color w:val="0E101A"/>
-        </w:rPr>
-        <w:t>Spring MVC using Thymeleaf and Bootstrap, Alura</w:t>
-      </w:r>
-      <w:r>
-        <w:rPr>
-          <w:rFonts w:asciiTheme="majorHAnsi" w:hAnsiTheme="majorHAnsi" w:cstheme="majorHAnsi"/>
-          <w:color w:val="0E101A"/>
-        </w:rPr>
-        <w:t xml:space="preserve"> </w:t>
-      </w:r>
-      <w:r>
-        <w:rPr>
-          <w:rFonts w:asciiTheme="majorHAnsi" w:hAnsiTheme="majorHAnsi" w:cstheme="majorHAnsi"/>
-          <w:color w:val="0E101A"/>
-        </w:rPr>
-        <w:tab/>
-      </w:r>
-      <w:r>
-        <w:rPr>
-          <w:rFonts w:asciiTheme="majorHAnsi" w:hAnsiTheme="majorHAnsi" w:cstheme="majorHAnsi"/>
-          <w:color w:val="0E101A"/>
-        </w:rPr>
-        <w:t>12h</w:t>
-      </w:r>
-    </w:p>
-    <w:p>
-      <w:pPr>
-        <w:pStyle w:val="NormalWeb"/>
-        <w:tabs>
-          <w:tab w:val="left" w:pos="7230"/>
-          <w:tab w:val="left" w:pos="7853"/>
-        </w:tabs>
-        <w:spacing w:before="0" w:beforeAutospacing="0" w:after="0" w:afterAutospacing="0"/>
-        <w:ind w:left="284"/>
-        <w:rPr>
-          <w:rFonts w:asciiTheme="majorHAnsi" w:hAnsiTheme="majorHAnsi" w:cstheme="majorHAnsi"/>
-          <w:color w:val="0E101A"/>
-        </w:rPr>
-      </w:pPr>
-    </w:p>
-    <w:p>
-      <w:pPr>
-        <w:pStyle w:val="NormalWeb"/>
-        <w:spacing w:before="0" w:beforeAutospacing="0" w:after="0" w:afterAutospacing="0"/>
-        <w:jc w:val="center"/>
-        <w:rPr>
-          <w:rFonts w:asciiTheme="majorHAnsi" w:hAnsiTheme="majorHAnsi" w:cstheme="majorHAnsi"/>
-          <w:color w:val="0E101A"/>
-        </w:rPr>
-      </w:pPr>
-      <w:r>
-        <w:rPr>
-          <w:rStyle w:val="Strong"/>
-          <w:rFonts w:asciiTheme="majorHAnsi" w:hAnsiTheme="majorHAnsi" w:cstheme="majorHAnsi"/>
-          <w:color w:val="0E101A"/>
-        </w:rPr>
-        <w:t>EDUCATION</w:t>
-      </w:r>
-    </w:p>
-    <w:p>
-      <w:pPr>
-        <w:ind w:left="284"/>
-        <w:rPr>
-          <w:rFonts w:ascii="Calibri" w:eastAsia="Calibri" w:hAnsi="Calibri" w:cs="Calibri"/>
-          <w:b/>
-          <w:sz w:val="24"/>
-          <w:szCs w:val="24"/>
-        </w:rPr>
-      </w:pPr>
-      <w:r>
-        <w:rPr>
-          <w:rFonts w:ascii="Calibri" w:eastAsia="Calibri" w:hAnsi="Calibri" w:cs="Calibri"/>
-          <w:b/>
-          <w:sz w:val="24"/>
-          <w:szCs w:val="24"/>
-        </w:rPr>
-        <w:t xml:space="preserve">Federal University of Technology - </w:t>
-      </w:r>
-      <w:r>
-        <w:rPr>
-          <w:rFonts w:ascii="Calibri" w:eastAsia="Calibri" w:hAnsi="Calibri" w:cs="Calibri"/>
-          <w:b/>
-          <w:sz w:val="24"/>
-          <w:szCs w:val="24"/>
-        </w:rPr>
-        <w:t>Paraná</w:t>
-      </w:r>
-      <w:r>
-        <w:rPr>
-          <w:rFonts w:ascii="Calibri" w:eastAsia="Calibri" w:hAnsi="Calibri" w:cs="Calibri"/>
-          <w:b/>
-          <w:sz w:val="24"/>
-          <w:szCs w:val="24"/>
-        </w:rPr>
-        <w:t xml:space="preserve">                                                                                                                 </w:t>
-      </w:r>
-    </w:p>
-    <w:p>
-      <w:pPr>
-        <w:ind w:left="284"/>
-        <w:rPr>
-          <w:rFonts w:ascii="Calibri" w:eastAsia="Calibri" w:hAnsi="Calibri" w:cs="Calibri"/>
-          <w:sz w:val="24"/>
-          <w:szCs w:val="24"/>
-        </w:rPr>
-      </w:pPr>
-      <w:r>
-        <w:rPr>
-          <w:rFonts w:ascii="Calibri" w:eastAsia="Calibri" w:hAnsi="Calibri" w:cs="Calibri"/>
-          <w:sz w:val="24"/>
-          <w:szCs w:val="24"/>
-        </w:rPr>
-        <w:t>Mechanical Engineering Degree – Not Completed</w:t>
-      </w:r>
-      <w:r>
-        <w:rPr>
-          <w:rFonts w:ascii="Calibri" w:eastAsia="Calibri" w:hAnsi="Calibri" w:cs="Calibri"/>
-          <w:sz w:val="24"/>
-          <w:szCs w:val="24"/>
-        </w:rPr>
-        <w:tab/>
-      </w:r>
-      <w:r>
-        <w:rPr>
-          <w:rFonts w:ascii="Calibri" w:eastAsia="Calibri" w:hAnsi="Calibri" w:cs="Calibri"/>
-          <w:sz w:val="24"/>
-          <w:szCs w:val="24"/>
-        </w:rPr>
-        <w:tab/>
-      </w:r>
-      <w:r>
-        <w:rPr>
-          <w:rFonts w:ascii="Calibri" w:eastAsia="Calibri" w:hAnsi="Calibri" w:cs="Calibri"/>
-          <w:sz w:val="24"/>
-          <w:szCs w:val="24"/>
-        </w:rPr>
-        <w:tab/>
-        <w:t>Aug 2011 - Dec 2016</w:t>
-      </w:r>
-    </w:p>
-    <w:p>
-      <w:pPr>
-        <w:ind w:left="284"/>
-        <w:rPr>
-          <w:rFonts w:ascii="Calibri" w:eastAsia="Calibri" w:hAnsi="Calibri" w:cs="Calibri"/>
-          <w:sz w:val="24"/>
-          <w:szCs w:val="24"/>
-        </w:rPr>
-      </w:pPr>
-    </w:p>
-    <w:p>
-      <w:pPr>
-        <w:pStyle w:val="NormalWeb"/>
-        <w:spacing w:before="0" w:beforeAutospacing="0" w:after="0" w:afterAutospacing="0"/>
-        <w:ind w:left="284"/>
-        <w:rPr>
-          <w:rFonts w:asciiTheme="majorHAnsi" w:hAnsiTheme="majorHAnsi" w:cstheme="majorHAnsi"/>
-          <w:color w:val="0E101A"/>
-        </w:rPr>
-      </w:pPr>
-      <w:r>
-        <w:rPr>
-          <w:rFonts w:asciiTheme="majorHAnsi" w:hAnsiTheme="majorHAnsi" w:cstheme="majorHAnsi"/>
-          <w:color w:val="0E101A"/>
-        </w:rPr>
-        <w:t>Key Courses: Calculus I and II • Physics I, II, II and IV • Programing I and II • Computer-aided design • Probability and Statistics • Numerical Calculus • Electronics</w:t>
-      </w:r>
-    </w:p>
-    <w:p>
-      <w:pPr>
-        <w:pStyle w:val="NormalWeb"/>
-        <w:spacing w:before="0" w:beforeAutospacing="0" w:after="0" w:afterAutospacing="0"/>
-        <w:ind w:left="284"/>
-        <w:rPr>
-          <w:rFonts w:asciiTheme="majorHAnsi" w:hAnsiTheme="majorHAnsi" w:cstheme="majorHAnsi"/>
-          <w:color w:val="0E101A"/>
-        </w:rPr>
-      </w:pPr>
     </w:p>
     <w:sectPr>
       <w:headerReference w:type="default" r:id="rId8"/>
@@ -2993,7 +2543,6 @@
     <w:name w:val="Normal (Web)"/>
     <w:basedOn w:val="Normal"/>
     <w:uiPriority w:val="99"/>
-    <w:semiHidden/>
     <w:unhideWhenUsed/>
     <w:rsid w:val="00B17CA0"/>
     <w:pPr>

</xml_diff>